<commit_message>
Update CE65-12 Progress Report 2565 ครั้งที่ 1.docx
</commit_message>
<xml_diff>
--- a/Docs/Progression/semester 2 progession report/CE65-12 Progress Report 2565 ครั้งที่ 1.docx
+++ b/Docs/Progression/semester 2 progession report/CE65-12 Progress Report 2565 ครั้งที่ 1.docx
@@ -4,7 +4,7 @@
   <w:body>
     <w:p>
       <w:pPr>
-        <w:pStyle w:val="1"/>
+        <w:pStyle w:val="Heading1"/>
       </w:pPr>
       <w:r>
         <w:rPr>
@@ -206,7 +206,7 @@
     </w:p>
     <w:p>
       <w:pPr>
-        <w:pStyle w:val="a0"/>
+        <w:pStyle w:val="ListParagraph"/>
         <w:numPr>
           <w:ilvl w:val="0"/>
           <w:numId w:val="10"/>
@@ -215,7 +215,7 @@
       </w:pPr>
       <w:r>
         <w:rPr>
-          <w:rStyle w:val="20"/>
+          <w:rStyle w:val="Heading2Char"/>
           <w:rFonts w:hint="cs"/>
           <w:cs/>
         </w:rPr>
@@ -237,7 +237,7 @@
     </w:p>
     <w:p>
       <w:pPr>
-        <w:pStyle w:val="2"/>
+        <w:pStyle w:val="Heading2"/>
         <w:numPr>
           <w:ilvl w:val="0"/>
           <w:numId w:val="10"/>
@@ -395,7 +395,7 @@
     </w:p>
     <w:p>
       <w:pPr>
-        <w:pStyle w:val="2"/>
+        <w:pStyle w:val="Heading2"/>
         <w:numPr>
           <w:ilvl w:val="0"/>
           <w:numId w:val="10"/>
@@ -414,7 +414,6 @@
         <w:ind w:left="360" w:firstLine="360"/>
         <w:jc w:val="both"/>
         <w:rPr>
-          <w:rFonts w:hint="cs"/>
           <w:cs/>
         </w:rPr>
       </w:pPr>
@@ -542,10 +541,13 @@
     </w:p>
     <w:p>
       <w:pPr>
-        <w:ind w:left="360" w:firstLine="360"/>
+        <w:ind w:left="360" w:hanging="360"/>
         <w:jc w:val="center"/>
       </w:pPr>
       <w:r>
+        <w:rPr>
+          <w:noProof/>
+        </w:rPr>
         <w:drawing>
           <wp:inline distT="0" distB="0" distL="0" distR="0" wp14:anchorId="0FD2E394" wp14:editId="67AF3603">
             <wp:extent cx="4044268" cy="2452598"/>
@@ -585,32 +587,15 @@
     </w:p>
     <w:p>
       <w:pPr>
-        <w:ind w:left="360" w:firstLine="360"/>
+        <w:ind w:left="360" w:hanging="360"/>
         <w:jc w:val="center"/>
-        <w:rPr>
-          <w:rFonts w:hint="cs"/>
-        </w:rPr>
-      </w:pPr>
-      <w:r>
-        <w:rPr>
-          <w:rFonts w:hint="cs"/>
-          <w:cs/>
-        </w:rPr>
-        <w:t>รูปของ</w:t>
-      </w:r>
-      <w:r>
-        <w:rPr>
-          <w:rFonts w:hint="cs"/>
-          <w:cs/>
-        </w:rPr>
-        <w:t>การใช้งาน</w:t>
-      </w:r>
-      <w:r>
-        <w:rPr>
-          <w:rFonts w:hint="cs"/>
-          <w:cs/>
-        </w:rPr>
-        <w:t xml:space="preserve"> </w:t>
+      </w:pPr>
+      <w:r>
+        <w:rPr>
+          <w:rFonts w:hint="cs"/>
+          <w:cs/>
+        </w:rPr>
+        <w:t xml:space="preserve">รูปของการใช้งาน </w:t>
       </w:r>
       <w:r>
         <w:t xml:space="preserve">scrollbar </w:t>
@@ -630,9 +615,6 @@
       <w:pPr>
         <w:ind w:left="360" w:firstLine="360"/>
         <w:jc w:val="both"/>
-        <w:rPr>
-          <w:cs/>
-        </w:rPr>
       </w:pPr>
       <w:r>
         <w:rPr>
@@ -651,96 +633,221 @@
         <w:rPr>
           <w:cs/>
         </w:rPr>
-        <w:t>นั้น ได้ทำการ</w:t>
-      </w:r>
-      <w:r>
-        <w:rPr>
-          <w:rFonts w:hint="cs"/>
-          <w:cs/>
-        </w:rPr>
-        <w:t>ทดสอบการสั่งงานของ</w:t>
-      </w:r>
-      <w:r>
-        <w:t xml:space="preserve"> Image Processing App</w:t>
-      </w:r>
-      <w:r>
-        <w:rPr>
-          <w:rFonts w:hint="cs"/>
-          <w:cs/>
-        </w:rPr>
-        <w:t xml:space="preserve"> ที่ได้ทำการอัพโหลดขึ้นไปบน</w:t>
-      </w:r>
-      <w:r>
-        <w:t xml:space="preserve"> Docker Hub</w:t>
-      </w:r>
-      <w:r>
-        <w:rPr>
-          <w:rFonts w:hint="cs"/>
-          <w:cs/>
-        </w:rPr>
-        <w:t xml:space="preserve"> โดยทดสอบการเตรียมการ</w:t>
-      </w:r>
-      <w:r>
-        <w:t xml:space="preserve"> OverHead Time</w:t>
-      </w:r>
-      <w:r>
-        <w:rPr>
-          <w:rFonts w:hint="cs"/>
-          <w:cs/>
-        </w:rPr>
-        <w:t xml:space="preserve"> ของระบบการสั่งงาน และ การเสร็จสิ้นงาน โดยเปรียบเทียบกับการสั่งงานแบบปกติพบได้ว่าการทำงานแบบปกติมีเว</w:t>
-      </w:r>
-      <w:r>
-        <w:rPr>
-          <w:rFonts w:hint="cs"/>
-          <w:cs/>
-        </w:rPr>
-        <w:t>ลาในการทำงานที่เร็วกว่าสำหรับงาน</w:t>
-      </w:r>
-      <w:r>
-        <w:t xml:space="preserve"> 1</w:t>
-      </w:r>
-      <w:r>
-        <w:rPr>
-          <w:rFonts w:hint="cs"/>
-          <w:cs/>
-        </w:rPr>
-        <w:t xml:space="preserve"> งานเพราะเนื่องจาก</w:t>
-      </w:r>
-      <w:r>
-        <w:t xml:space="preserve"> OverHead Time</w:t>
-      </w:r>
-      <w:r>
-        <w:rPr>
-          <w:rFonts w:hint="cs"/>
-          <w:cs/>
-        </w:rPr>
-        <w:t xml:space="preserve"> ในการสั่งงานบน </w:t>
-      </w:r>
-      <w:r>
-        <w:t>Kubernetes</w:t>
-      </w:r>
-      <w:r>
-        <w:rPr>
-          <w:rFonts w:hint="cs"/>
-          <w:cs/>
-        </w:rPr>
-        <w:t xml:space="preserve"> ใช้เวลานานกว่า แต่ในกรณีที่มีการสั่งงาน 5 งานในเวลาใกล้เคียงกันพบว่าใช้เวลาเร็วกว่าเนื่องจากใช้หน่วยประมวลผลแยกไปยังเครื่องอื่น ๆ ถึงแม้จะนับเวลา</w:t>
-      </w:r>
-      <w:r>
-        <w:t xml:space="preserve"> OverHead Time</w:t>
-      </w:r>
-      <w:r>
-        <w:rPr>
-          <w:rFonts w:hint="cs"/>
-          <w:cs/>
-        </w:rPr>
-        <w:t xml:space="preserve"> แล้วก็ตาม</w:t>
+        <w:t xml:space="preserve">นั้น </w:t>
+      </w:r>
+      <w:r>
+        <w:rPr>
+          <w:rFonts w:hint="cs"/>
+          <w:cs/>
+        </w:rPr>
+        <w:t>เนื่องจากอยู่ในช่วงวางแผนการทำงานของการนำระบบ</w:t>
+      </w:r>
+      <w:r>
+        <w:t xml:space="preserve"> Cluster</w:t>
+      </w:r>
+      <w:r>
+        <w:rPr>
+          <w:rFonts w:hint="cs"/>
+          <w:cs/>
+        </w:rPr>
+        <w:t xml:space="preserve"> ไปใช้เครื่องจริง ๆ แทนการจำลองเครื่องระบบ</w:t>
+      </w:r>
+      <w:r>
+        <w:t xml:space="preserve"> Cluster</w:t>
+      </w:r>
+      <w:r>
+        <w:rPr>
+          <w:rFonts w:hint="cs"/>
+          <w:cs/>
+        </w:rPr>
+        <w:t xml:space="preserve"> บนเครื่อง ๆ เดียว โดยจะต้องมีการวางแผนในการหาเครื่องไว้สำหรับเป็นเครื่อง</w:t>
+      </w:r>
+      <w:r>
+        <w:t xml:space="preserve"> Master</w:t>
+      </w:r>
+      <w:r>
+        <w:rPr>
+          <w:rFonts w:hint="cs"/>
+          <w:cs/>
+        </w:rPr>
+        <w:t xml:space="preserve"> และ เผื่อในกรณีที่เครื่อง</w:t>
+      </w:r>
+      <w:r>
+        <w:t xml:space="preserve"> Master</w:t>
+      </w:r>
+      <w:r>
+        <w:rPr>
+          <w:rFonts w:hint="cs"/>
+          <w:cs/>
+        </w:rPr>
+        <w:t xml:space="preserve"> มีปัญหาก็สามารถใช้เครื่องอีกเครื่องอื่นแทนได้ และ ต้องใช้เวลาในการติดตั้งโปรแกรม และ ทดสอบการทำงานอื่น ๆ เพิ่มเติม เช่น การทำงานของ</w:t>
+      </w:r>
+      <w:r>
+        <w:t xml:space="preserve"> GPU</w:t>
+      </w:r>
+      <w:r>
+        <w:rPr>
+          <w:rFonts w:hint="cs"/>
+          <w:cs/>
+        </w:rPr>
+        <w:t xml:space="preserve"> ในแต่ละเครื่อง การรองรับ</w:t>
+      </w:r>
+      <w:r>
+        <w:t xml:space="preserve"> Docker, MicroK8S</w:t>
       </w:r>
     </w:p>
     <w:p>
       <w:pPr>
-        <w:pStyle w:val="2"/>
+        <w:ind w:left="360" w:hanging="360"/>
+        <w:jc w:val="center"/>
+      </w:pPr>
+      <w:r>
+        <w:rPr>
+          <w:noProof/>
+        </w:rPr>
+        <w:drawing>
+          <wp:inline distT="0" distB="0" distL="0" distR="0" wp14:anchorId="7AE1664C" wp14:editId="66CCFCC5">
+            <wp:extent cx="5028905" cy="2828925"/>
+            <wp:effectExtent l="0" t="0" r="635" b="0"/>
+            <wp:docPr id="2" name="Picture 2" descr="1425374674-7ce8c97537cc9fa7543c8959186d07a193e3256ba8bc2a2c9032f047585aaf83-d_640.avif"/>
+            <wp:cNvGraphicFramePr>
+              <a:graphicFrameLocks xmlns:a="http://schemas.openxmlformats.org/drawingml/2006/main" noChangeAspect="1"/>
+            </wp:cNvGraphicFramePr>
+            <a:graphic xmlns:a="http://schemas.openxmlformats.org/drawingml/2006/main">
+              <a:graphicData uri="http://schemas.openxmlformats.org/drawingml/2006/picture">
+                <pic:pic xmlns:pic="http://schemas.openxmlformats.org/drawingml/2006/picture">
+                  <pic:nvPicPr>
+                    <pic:cNvPr id="0" name="Picture 1" descr="1425374674-7ce8c97537cc9fa7543c8959186d07a193e3256ba8bc2a2c9032f047585aaf83-d_640.avif"/>
+                    <pic:cNvPicPr>
+                      <a:picLocks noChangeAspect="1" noChangeArrowheads="1"/>
+                    </pic:cNvPicPr>
+                  </pic:nvPicPr>
+                  <pic:blipFill>
+                    <a:blip r:embed="rId11">
+                      <a:extLst>
+                        <a:ext uri="{28A0092B-C50C-407E-A947-70E740481C1C}">
+                          <a14:useLocalDpi xmlns:a14="http://schemas.microsoft.com/office/drawing/2010/main" val="0"/>
+                        </a:ext>
+                      </a:extLst>
+                    </a:blip>
+                    <a:srcRect/>
+                    <a:stretch>
+                      <a:fillRect/>
+                    </a:stretch>
+                  </pic:blipFill>
+                  <pic:spPr bwMode="auto">
+                    <a:xfrm>
+                      <a:off x="0" y="0"/>
+                      <a:ext cx="5032866" cy="2831153"/>
+                    </a:xfrm>
+                    <a:prstGeom prst="rect">
+                      <a:avLst/>
+                    </a:prstGeom>
+                    <a:noFill/>
+                    <a:ln>
+                      <a:noFill/>
+                    </a:ln>
+                  </pic:spPr>
+                </pic:pic>
+              </a:graphicData>
+            </a:graphic>
+          </wp:inline>
+        </w:drawing>
+      </w:r>
+      <w:r>
+        <w:br/>
+      </w:r>
+      <w:r>
+        <w:rPr>
+          <w:rFonts w:hint="cs"/>
+          <w:cs/>
+        </w:rPr>
+        <w:t xml:space="preserve">รูปของโปรแกรม </w:t>
+      </w:r>
+      <w:r>
+        <w:t>MicroK8S</w:t>
+      </w:r>
+      <w:r>
+        <w:rPr>
+          <w:rFonts w:hint="cs"/>
+          <w:cs/>
+        </w:rPr>
+        <w:t xml:space="preserve"> ที่พัฒนาขึ้นได้</w:t>
+      </w:r>
+      <w:r>
+        <w:t xml:space="preserve"> Ubuntu</w:t>
+      </w:r>
+    </w:p>
+    <w:p>
+      <w:pPr>
+        <w:ind w:left="360" w:firstLine="360"/>
+        <w:jc w:val="both"/>
+        <w:rPr>
+          <w:rFonts w:hint="cs"/>
+          <w:cs/>
+        </w:rPr>
+      </w:pPr>
+      <w:r>
+        <w:rPr>
+          <w:rFonts w:hint="cs"/>
+          <w:cs/>
+        </w:rPr>
+        <w:t>สาเหตุที่เลือกใช้</w:t>
+      </w:r>
+      <w:r>
+        <w:t xml:space="preserve"> MicroK8S</w:t>
+      </w:r>
+      <w:r>
+        <w:rPr>
+          <w:rFonts w:hint="cs"/>
+          <w:cs/>
+        </w:rPr>
+        <w:t xml:space="preserve"> เพราะเป็น</w:t>
+      </w:r>
+      <w:r>
+        <w:t xml:space="preserve"> Kubernetes</w:t>
+      </w:r>
+      <w:r>
+        <w:rPr>
+          <w:rFonts w:hint="cs"/>
+          <w:cs/>
+        </w:rPr>
+        <w:t xml:space="preserve"> ที่ติดตั้งง่าย และ ไม่กระทบกับระบบเก่าของเครื่องคอมพิวเตอร์จึงได้เลือกใช้ตัว</w:t>
+      </w:r>
+      <w:r>
+        <w:t xml:space="preserve"> MicroK8S</w:t>
+      </w:r>
+      <w:r>
+        <w:rPr>
+          <w:rFonts w:hint="cs"/>
+          <w:cs/>
+        </w:rPr>
+        <w:t xml:space="preserve"> เพื่อนำคอมพิวเตอร์เครื่องอื่นในห้อง </w:t>
+      </w:r>
+      <w:r>
+        <w:t>DIP</w:t>
+      </w:r>
+      <w:r>
+        <w:rPr>
+          <w:rFonts w:hint="cs"/>
+          <w:cs/>
+        </w:rPr>
+        <w:t xml:space="preserve"> มาใช้งานเป็นระบบ</w:t>
+      </w:r>
+      <w:r>
+        <w:t xml:space="preserve"> Cluster</w:t>
+      </w:r>
+      <w:r>
+        <w:rPr>
+          <w:rFonts w:hint="cs"/>
+          <w:cs/>
+        </w:rPr>
+        <w:t xml:space="preserve"> ได้</w:t>
+      </w:r>
+    </w:p>
+    <w:p>
+      <w:pPr>
+        <w:pStyle w:val="Heading2"/>
         <w:numPr>
           <w:ilvl w:val="0"/>
           <w:numId w:val="10"/>
@@ -758,9 +865,6 @@
       <w:pPr>
         <w:ind w:left="426" w:firstLine="283"/>
         <w:jc w:val="both"/>
-        <w:rPr>
-          <w:rFonts w:hint="cs"/>
-        </w:rPr>
       </w:pPr>
       <w:r>
         <w:rPr>
@@ -787,9 +891,86 @@
         <w:t>การติดตั้งส่วนเสริมที่นำมาใช้งานในการตกแต่งนั้นเกิดปัญหา</w:t>
       </w:r>
       <w:r>
+        <w:t xml:space="preserve"> conflict</w:t>
+      </w:r>
+      <w:r>
         <w:t xml:space="preserve"> </w:t>
       </w:r>
       <w:r>
+        <w:rPr>
+          <w:rFonts w:hint="cs"/>
+          <w:cs/>
+        </w:rPr>
+        <w:t xml:space="preserve">กันระหว่างส่วนเสริมเองเนื่องจากบางส่วนเสริมก็ต้องการ </w:t>
+      </w:r>
+      <w:r>
+        <w:t xml:space="preserve">version </w:t>
+      </w:r>
+      <w:r>
+        <w:rPr>
+          <w:rFonts w:hint="cs"/>
+          <w:cs/>
+        </w:rPr>
+        <w:t xml:space="preserve">ของ </w:t>
+      </w:r>
+      <w:r>
+        <w:t xml:space="preserve">Library </w:t>
+      </w:r>
+      <w:r>
+        <w:rPr>
+          <w:rFonts w:hint="cs"/>
+          <w:cs/>
+        </w:rPr>
+        <w:t xml:space="preserve">บางอย่างที่สูงกว่าที่มีอยู่ ในขณะที่บางตัวก็ไม่สามารถใช้งานได้หาก </w:t>
+      </w:r>
+      <w:r>
+        <w:t xml:space="preserve">version </w:t>
+      </w:r>
+      <w:r>
+        <w:rPr>
+          <w:rFonts w:hint="cs"/>
+          <w:cs/>
+        </w:rPr>
+        <w:t xml:space="preserve">ของ </w:t>
+      </w:r>
+      <w:r>
+        <w:t>Library</w:t>
+      </w:r>
+      <w:r>
+        <w:rPr>
+          <w:rFonts w:hint="cs"/>
+          <w:cs/>
+        </w:rPr>
+        <w:t xml:space="preserve"> นั้นสูงเกินกว่าที่มีอยู่</w:t>
+      </w:r>
+      <w:r>
+        <w:rPr>
+          <w:rFonts w:hint="cs"/>
+          <w:cs/>
+        </w:rPr>
+        <w:t xml:space="preserve"> จึงได้ทำการแก้ไขในปัญหานี้โดยการแก้ไขหา</w:t>
+      </w:r>
+      <w:r>
+        <w:t xml:space="preserve"> version </w:t>
+      </w:r>
+      <w:r>
+        <w:rPr>
+          <w:rFonts w:hint="cs"/>
+          <w:cs/>
+        </w:rPr>
+        <w:t xml:space="preserve">ของ </w:t>
+      </w:r>
+      <w:r>
+        <w:t xml:space="preserve">Library </w:t>
+      </w:r>
+      <w:r>
+        <w:rPr>
+          <w:rFonts w:hint="cs"/>
+          <w:cs/>
+        </w:rPr>
+        <w:t xml:space="preserve">ที่สามารถเข้ากันได้กับหลากหลายส่วนเสริม และตัดส่วนเสริมบางตัวที่ไม่จำเป็น เช่น ส่วนเสริมที่มีผลด้านความสวยงามแต่การใช้งานยังเป็นรูปแบบเดิม เพื่อให้ลดการเกิดปัญหา </w:t>
+      </w:r>
+      <w:r>
         <w:t>conflict</w:t>
       </w:r>
       <w:r>
@@ -800,107 +981,7 @@
           <w:rFonts w:hint="cs"/>
           <w:cs/>
         </w:rPr>
-        <w:t xml:space="preserve">กันระหว่างส่วนเสริมเองเนื่องจากบางส่วนเสริมก็ต้องการ </w:t>
-      </w:r>
-      <w:r>
-        <w:t xml:space="preserve">version </w:t>
-      </w:r>
-      <w:r>
-        <w:rPr>
-          <w:rFonts w:hint="cs"/>
-          <w:cs/>
-        </w:rPr>
-        <w:t xml:space="preserve">ของ </w:t>
-      </w:r>
-      <w:r>
-        <w:t xml:space="preserve">Library </w:t>
-      </w:r>
-      <w:r>
-        <w:rPr>
-          <w:rFonts w:hint="cs"/>
-          <w:cs/>
-        </w:rPr>
-        <w:t xml:space="preserve">บางอย่างที่สูงกว่าที่มีอยู่ ในขณะที่บางตัวก็ไม่สามารถใช้งานได้หาก </w:t>
-      </w:r>
-      <w:r>
-        <w:t xml:space="preserve">version </w:t>
-      </w:r>
-      <w:r>
-        <w:rPr>
-          <w:rFonts w:hint="cs"/>
-          <w:cs/>
-        </w:rPr>
-        <w:t xml:space="preserve">ของ </w:t>
-      </w:r>
-      <w:r>
-        <w:t>Library</w:t>
-      </w:r>
-      <w:r>
-        <w:rPr>
-          <w:rFonts w:hint="cs"/>
-          <w:cs/>
-        </w:rPr>
-        <w:t xml:space="preserve"> นั้นสูงเกินกว่าที่มีอยู่</w:t>
-      </w:r>
-      <w:r>
-        <w:rPr>
-          <w:rFonts w:hint="cs"/>
-          <w:cs/>
-        </w:rPr>
-        <w:t xml:space="preserve"> จึงได้ทำการแก้ไขในปัญหานี้โดยการแก้ไขหา</w:t>
-      </w:r>
-      <w:r>
-        <w:t xml:space="preserve"> </w:t>
-      </w:r>
-      <w:r>
-        <w:t xml:space="preserve">version </w:t>
-      </w:r>
-      <w:r>
-        <w:rPr>
-          <w:rFonts w:hint="cs"/>
-          <w:cs/>
-        </w:rPr>
-        <w:t>ของ</w:t>
-      </w:r>
-      <w:r>
-        <w:rPr>
-          <w:rFonts w:hint="cs"/>
-          <w:cs/>
-        </w:rPr>
-        <w:t xml:space="preserve"> </w:t>
-      </w:r>
-      <w:r>
-        <w:t>Library</w:t>
-      </w:r>
-      <w:r>
-        <w:t xml:space="preserve"> </w:t>
-      </w:r>
-      <w:r>
-        <w:rPr>
-          <w:rFonts w:hint="cs"/>
-          <w:cs/>
-        </w:rPr>
-        <w:t xml:space="preserve">ที่สามารถเข้ากันได้กับหลากหลายส่วนเสริม และตัดส่วนเสริมบางตัวที่ไม่จำเป็น เช่น ส่วนเสริมที่มีผลด้านความสวยงามแต่การใช้งานยังเป็นรูปแบบเดิม เพื่อให้ลดการเกิดปัญหา </w:t>
-      </w:r>
-      <w:r>
-        <w:t>conflict</w:t>
-      </w:r>
-      <w:r>
-        <w:t xml:space="preserve"> </w:t>
-      </w:r>
-      <w:r>
-        <w:rPr>
-          <w:rFonts w:hint="cs"/>
-          <w:cs/>
-        </w:rPr>
-        <w:t>กันระหว่างส่วนเสริม</w:t>
-      </w:r>
-      <w:r>
-        <w:rPr>
-          <w:rFonts w:hint="cs"/>
-          <w:cs/>
-        </w:rPr>
-        <w:t>ให้เกิดน้อยที่สุด</w:t>
+        <w:t>กันระหว่างส่วนเสริมให้เกิดน้อยที่สุด</w:t>
       </w:r>
     </w:p>
     <w:p>
@@ -923,98 +1004,51 @@
           <w:rFonts w:hint="cs"/>
           <w:cs/>
         </w:rPr>
-        <w:t>คือการสั่งงานครั้งแรกสุดจะใช้เวลาในการเตรียมการ</w:t>
-      </w:r>
-      <w:r>
-        <w:t xml:space="preserve"> Image</w:t>
-      </w:r>
-      <w:r>
-        <w:rPr>
-          <w:rFonts w:hint="cs"/>
-          <w:cs/>
-        </w:rPr>
-        <w:t xml:space="preserve"> ของ</w:t>
-      </w:r>
-      <w:r>
-        <w:t xml:space="preserve"> Docker</w:t>
-      </w:r>
-      <w:r>
-        <w:rPr>
-          <w:rFonts w:hint="cs"/>
-          <w:cs/>
-        </w:rPr>
-        <w:t xml:space="preserve"> ค่อนข้างนาน แต่หลังจากนั้นจะเรียกใช้จาก</w:t>
-      </w:r>
-      <w:r>
-        <w:t xml:space="preserve"> Cache </w:t>
-      </w:r>
-      <w:r>
-        <w:rPr>
-          <w:rFonts w:hint="cs"/>
-          <w:cs/>
-        </w:rPr>
-        <w:t>จึงใช้เวลาเร็วกว่าการเรียกใช้งานครั้งแรกจึงได้มองหาแนวทางในการใช้</w:t>
-      </w:r>
-      <w:r>
-        <w:t xml:space="preserve"> Kubernetes </w:t>
-      </w:r>
-      <w:r>
-        <w:t>Private registries</w:t>
-      </w:r>
-      <w:r>
-        <w:t xml:space="preserve"> </w:t>
-      </w:r>
-      <w:r>
-        <w:rPr>
-          <w:rFonts w:hint="cs"/>
-          <w:cs/>
-        </w:rPr>
-        <w:t>เพื่อใช้งาน</w:t>
-      </w:r>
-      <w:r>
-        <w:t xml:space="preserve"> Image</w:t>
-      </w:r>
-      <w:r>
-        <w:rPr>
-          <w:rFonts w:hint="cs"/>
-          <w:cs/>
-        </w:rPr>
-        <w:t xml:space="preserve"> ของ</w:t>
-      </w:r>
-      <w:r>
-        <w:t xml:space="preserve"> Docker</w:t>
-      </w:r>
-      <w:r>
-        <w:rPr>
-          <w:rFonts w:hint="cs"/>
-          <w:cs/>
-        </w:rPr>
-        <w:t xml:space="preserve"> บน </w:t>
-      </w:r>
-      <w:r>
-        <w:t>Local</w:t>
-      </w:r>
-      <w:r>
-        <w:rPr>
-          <w:rFonts w:hint="cs"/>
-          <w:cs/>
-        </w:rPr>
-        <w:t xml:space="preserve"> เพื่อให้ไม่มีเวลาในการโหลด และ เก็บ</w:t>
-      </w:r>
-      <w:r>
-        <w:t xml:space="preserve"> Cache</w:t>
-      </w:r>
-      <w:r>
-        <w:rPr>
-          <w:rFonts w:hint="cs"/>
-          <w:cs/>
-        </w:rPr>
-        <w:t xml:space="preserve"> ไว้บนเครื่องตั้งแต่ต้น </w:t>
+        <w:t>คือ</w:t>
+      </w:r>
+      <w:r>
+        <w:rPr>
+          <w:rFonts w:hint="cs"/>
+          <w:cs/>
+        </w:rPr>
+        <w:t>ต้องใช้เวลาในการเตรียมการ และ วางแผนที่นานถึงจะสามารถติดตั้ง และ ทดสอบระบบได้ เพื่อไม่ให้ระบบที่กำลังทำเป็น</w:t>
+      </w:r>
+      <w:r>
+        <w:t xml:space="preserve"> Cluster</w:t>
+      </w:r>
+      <w:r>
+        <w:rPr>
+          <w:rFonts w:hint="cs"/>
+          <w:cs/>
+        </w:rPr>
+        <w:t xml:space="preserve"> กระทบกับระบบอื่น ๆ ภายในเครื่องเดิม</w:t>
       </w:r>
     </w:p>
     <w:p>
       <w:pPr>
-        <w:pStyle w:val="2"/>
+        <w:ind w:left="426" w:firstLine="283"/>
+        <w:jc w:val="both"/>
+      </w:pPr>
+    </w:p>
+    <w:p>
+      <w:pPr>
+        <w:ind w:left="426" w:firstLine="283"/>
+        <w:jc w:val="both"/>
+      </w:pPr>
+    </w:p>
+    <w:p>
+      <w:pPr>
+        <w:ind w:left="426" w:firstLine="283"/>
+        <w:jc w:val="both"/>
+        <w:rPr>
+          <w:rFonts w:hint="cs"/>
+          <w:cs/>
+        </w:rPr>
+      </w:pPr>
+    </w:p>
+    <w:p>
+      <w:pPr>
+        <w:pStyle w:val="Heading2"/>
         <w:numPr>
           <w:ilvl w:val="0"/>
           <w:numId w:val="10"/>
@@ -1025,6 +1059,7 @@
           <w:rFonts w:hint="cs"/>
           <w:cs/>
         </w:rPr>
+        <w:lastRenderedPageBreak/>
         <w:t>สิ่งที่จะดำเนินการต่อไป</w:t>
       </w:r>
     </w:p>
@@ -1042,7 +1077,7 @@
     </w:p>
     <w:p>
       <w:pPr>
-        <w:pStyle w:val="a0"/>
+        <w:pStyle w:val="ListParagraph"/>
         <w:numPr>
           <w:ilvl w:val="0"/>
           <w:numId w:val="11"/>
@@ -1063,7 +1098,7 @@
     </w:p>
     <w:p>
       <w:pPr>
-        <w:pStyle w:val="a0"/>
+        <w:pStyle w:val="ListParagraph"/>
         <w:numPr>
           <w:ilvl w:val="0"/>
           <w:numId w:val="11"/>
@@ -1111,7 +1146,7 @@
     </w:p>
     <w:p>
       <w:pPr>
-        <w:pStyle w:val="a0"/>
+        <w:pStyle w:val="ListParagraph"/>
         <w:numPr>
           <w:ilvl w:val="0"/>
           <w:numId w:val="11"/>
@@ -1124,26 +1159,30 @@
           <w:rFonts w:hint="cs"/>
           <w:cs/>
         </w:rPr>
-        <w:t xml:space="preserve">เริ่มพัฒนาในส่วนของ </w:t>
-      </w:r>
-      <w:r>
-        <w:t>image processing application</w:t>
-      </w:r>
-      <w:r>
-        <w:rPr>
-          <w:rFonts w:hint="cs"/>
-          <w:cs/>
-        </w:rPr>
-        <w:t xml:space="preserve"> ที่เกี่ยวข้องกับการสั่งงานประมวลผลที่ </w:t>
-      </w:r>
-      <w:r>
-        <w:t>Server</w:t>
+        <w:t>เริ่มพัฒนา</w:t>
+      </w:r>
+      <w:r>
+        <w:rPr>
+          <w:rFonts w:hint="cs"/>
+          <w:cs/>
+        </w:rPr>
+        <w:t>ติดตั้งในส่วนของระบบ</w:t>
+      </w:r>
+      <w:r>
+        <w:t xml:space="preserve"> Cluster</w:t>
+      </w:r>
+      <w:r>
+        <w:rPr>
+          <w:rFonts w:hint="cs"/>
+          <w:cs/>
+        </w:rPr>
+        <w:t xml:space="preserve"> ใหม่</w:t>
       </w:r>
     </w:p>
     <w:p/>
     <w:sectPr>
-      <w:headerReference w:type="default" r:id="rId11"/>
-      <w:footerReference w:type="default" r:id="rId12"/>
+      <w:headerReference w:type="default" r:id="rId12"/>
+      <w:footerReference w:type="default" r:id="rId13"/>
       <w:pgSz w:w="11906" w:h="16838" w:code="9"/>
       <w:pgMar w:top="851" w:right="991" w:bottom="851" w:left="1440" w:header="284" w:footer="720" w:gutter="0"/>
       <w:cols w:space="720"/>
@@ -1200,7 +1239,7 @@
     <w:sdtContent>
       <w:p>
         <w:pPr>
-          <w:pStyle w:val="a6"/>
+          <w:pStyle w:val="Footer"/>
           <w:rPr>
             <w:sz w:val="24"/>
             <w:szCs w:val="24"/>
@@ -1393,7 +1432,7 @@
 <w:hdr xmlns:wpc="http://schemas.microsoft.com/office/word/2010/wordprocessingCanvas" xmlns:cx="http://schemas.microsoft.com/office/drawing/2014/chartex" xmlns:cx1="http://schemas.microsoft.com/office/drawing/2015/9/8/chartex" xmlns:cx2="http://schemas.microsoft.com/office/drawing/2015/10/21/chartex" xmlns:cx3="http://schemas.microsoft.com/office/drawing/2016/5/9/chartex" xmlns:cx4="http://schemas.microsoft.com/office/drawing/2016/5/10/chartex" xmlns:cx5="http://schemas.microsoft.com/office/drawing/2016/5/11/chartex" xmlns:cx6="http://schemas.microsoft.com/office/drawing/2016/5/12/chartex" xmlns:cx7="http://schemas.microsoft.com/office/drawing/2016/5/13/chartex" xmlns:cx8="http://schemas.microsoft.com/office/drawing/2016/5/14/chartex" xmlns:mc="http://schemas.openxmlformats.org/markup-compatibility/2006" xmlns:aink="http://schemas.microsoft.com/office/drawing/2016/ink" xmlns:am3d="http://schemas.microsoft.com/office/drawing/2017/model3d" xmlns:o="urn:schemas-microsoft-com:office:office" xmlns:oel="http://schemas.microsoft.com/office/2019/extlst" xmlns:r="http://schemas.openxmlformats.org/officeDocument/2006/relationships" xmlns:m="http://schemas.openxmlformats.org/officeDocument/2006/math" xmlns:v="urn:schemas-microsoft-com:vml" xmlns:wp14="http://schemas.microsoft.com/office/word/2010/wordprocessingDrawing" xmlns:wp="http://schemas.openxmlformats.org/drawingml/2006/wordprocessingDrawing" xmlns:w10="urn:schemas-microsoft-com:office:word" xmlns:w="http://schemas.openxmlformats.org/wordprocessingml/2006/main" xmlns:w14="http://schemas.microsoft.com/office/word/2010/wordml" xmlns:w15="http://schemas.microsoft.com/office/word/2012/wordml" xmlns:w16cex="http://schemas.microsoft.com/office/word/2018/wordml/cex" xmlns:w16cid="http://schemas.microsoft.com/office/word/2016/wordml/cid" xmlns:w16="http://schemas.microsoft.com/office/word/2018/wordml" xmlns:w16sdtdh="http://schemas.microsoft.com/office/word/2020/wordml/sdtdatahash" xmlns:w16se="http://schemas.microsoft.com/office/word/2015/wordml/symex" xmlns:wpg="http://schemas.microsoft.com/office/word/2010/wordprocessingGroup" xmlns:wpi="http://schemas.microsoft.com/office/word/2010/wordprocessingInk" xmlns:wne="http://schemas.microsoft.com/office/word/2006/wordml" xmlns:wps="http://schemas.microsoft.com/office/word/2010/wordprocessingShape" mc:Ignorable="w14 w15 w16se w16cid w16 w16cex w16sdtdh wp14">
   <w:p>
     <w:pPr>
-      <w:pStyle w:val="a6"/>
+      <w:pStyle w:val="Footer"/>
     </w:pPr>
     <w:r>
       <w:rPr>
@@ -2091,7 +2130,7 @@
     <w:lvl w:ilvl="0">
       <w:start w:val="1"/>
       <w:numFmt w:val="decimal"/>
-      <w:pStyle w:val="2"/>
+      <w:pStyle w:val="Heading2"/>
       <w:lvlText w:val="%1."/>
       <w:lvlJc w:val="left"/>
       <w:pPr>
@@ -2893,7 +2932,7 @@
     <w:lsdException w:name="Unresolved Mention" w:semiHidden="1" w:unhideWhenUsed="1"/>
     <w:lsdException w:name="Smart Link" w:semiHidden="1" w:unhideWhenUsed="1"/>
   </w:latentStyles>
-  <w:style w:type="paragraph" w:default="1" w:styleId="a">
+  <w:style w:type="paragraph" w:default="1" w:styleId="Normal">
     <w:name w:val="Normal"/>
     <w:qFormat/>
     <w:rsid w:val="002D70D5"/>
@@ -2902,11 +2941,11 @@
       <w:sz w:val="28"/>
     </w:rPr>
   </w:style>
-  <w:style w:type="paragraph" w:styleId="1">
+  <w:style w:type="paragraph" w:styleId="Heading1">
     <w:name w:val="heading 1"/>
-    <w:basedOn w:val="a"/>
-    <w:next w:val="a"/>
-    <w:link w:val="10"/>
+    <w:basedOn w:val="Normal"/>
+    <w:next w:val="Normal"/>
+    <w:link w:val="Heading1Char"/>
     <w:uiPriority w:val="9"/>
     <w:qFormat/>
     <w:rsid w:val="001D0267"/>
@@ -2921,11 +2960,11 @@
       <w:szCs w:val="32"/>
     </w:rPr>
   </w:style>
-  <w:style w:type="paragraph" w:styleId="2">
+  <w:style w:type="paragraph" w:styleId="Heading2">
     <w:name w:val="heading 2"/>
-    <w:basedOn w:val="a0"/>
-    <w:next w:val="a"/>
-    <w:link w:val="20"/>
+    <w:basedOn w:val="ListParagraph"/>
+    <w:next w:val="Normal"/>
+    <w:link w:val="Heading2Char"/>
     <w:uiPriority w:val="9"/>
     <w:unhideWhenUsed/>
     <w:qFormat/>
@@ -2937,11 +2976,11 @@
       <w:outlineLvl w:val="1"/>
     </w:pPr>
   </w:style>
-  <w:style w:type="paragraph" w:styleId="3">
+  <w:style w:type="paragraph" w:styleId="Heading3">
     <w:name w:val="heading 3"/>
-    <w:basedOn w:val="a"/>
-    <w:next w:val="a"/>
-    <w:link w:val="30"/>
+    <w:basedOn w:val="Normal"/>
+    <w:next w:val="Normal"/>
+    <w:link w:val="Heading3Char"/>
     <w:uiPriority w:val="9"/>
     <w:semiHidden/>
     <w:unhideWhenUsed/>
@@ -2960,13 +2999,13 @@
       <w:szCs w:val="30"/>
     </w:rPr>
   </w:style>
-  <w:style w:type="character" w:default="1" w:styleId="a1">
+  <w:style w:type="character" w:default="1" w:styleId="DefaultParagraphFont">
     <w:name w:val="Default Paragraph Font"/>
     <w:uiPriority w:val="1"/>
     <w:semiHidden/>
     <w:unhideWhenUsed/>
   </w:style>
-  <w:style w:type="table" w:default="1" w:styleId="a2">
+  <w:style w:type="table" w:default="1" w:styleId="TableNormal">
     <w:name w:val="Normal Table"/>
     <w:uiPriority w:val="99"/>
     <w:semiHidden/>
@@ -2981,15 +3020,15 @@
       </w:tblCellMar>
     </w:tblPr>
   </w:style>
-  <w:style w:type="numbering" w:default="1" w:styleId="a3">
+  <w:style w:type="numbering" w:default="1" w:styleId="NoList">
     <w:name w:val="No List"/>
     <w:uiPriority w:val="99"/>
     <w:semiHidden/>
     <w:unhideWhenUsed/>
   </w:style>
-  <w:style w:type="paragraph" w:styleId="a0">
+  <w:style w:type="paragraph" w:styleId="ListParagraph">
     <w:name w:val="List Paragraph"/>
-    <w:basedOn w:val="a"/>
+    <w:basedOn w:val="Normal"/>
     <w:uiPriority w:val="34"/>
     <w:qFormat/>
     <w:rsid w:val="000309C1"/>
@@ -2998,10 +3037,10 @@
       <w:contextualSpacing/>
     </w:pPr>
   </w:style>
-  <w:style w:type="paragraph" w:styleId="a4">
+  <w:style w:type="paragraph" w:styleId="Header">
     <w:name w:val="header"/>
-    <w:basedOn w:val="a"/>
-    <w:link w:val="a5"/>
+    <w:basedOn w:val="Normal"/>
+    <w:link w:val="HeaderChar"/>
     <w:uiPriority w:val="99"/>
     <w:unhideWhenUsed/>
     <w:rsid w:val="00455A20"/>
@@ -3013,17 +3052,17 @@
       <w:spacing w:after="0" w:line="240" w:lineRule="auto"/>
     </w:pPr>
   </w:style>
-  <w:style w:type="character" w:customStyle="1" w:styleId="a5">
-    <w:name w:val="หัวกระดาษ อักขระ"/>
-    <w:basedOn w:val="a1"/>
-    <w:link w:val="a4"/>
+  <w:style w:type="character" w:customStyle="1" w:styleId="HeaderChar">
+    <w:name w:val="Header Char"/>
+    <w:basedOn w:val="DefaultParagraphFont"/>
+    <w:link w:val="Header"/>
     <w:uiPriority w:val="99"/>
     <w:rsid w:val="00455A20"/>
   </w:style>
-  <w:style w:type="paragraph" w:styleId="a6">
+  <w:style w:type="paragraph" w:styleId="Footer">
     <w:name w:val="footer"/>
-    <w:basedOn w:val="a"/>
-    <w:link w:val="a7"/>
+    <w:basedOn w:val="Normal"/>
+    <w:link w:val="FooterChar"/>
     <w:uiPriority w:val="99"/>
     <w:unhideWhenUsed/>
     <w:rsid w:val="00455A20"/>
@@ -3035,16 +3074,16 @@
       <w:spacing w:after="0" w:line="240" w:lineRule="auto"/>
     </w:pPr>
   </w:style>
-  <w:style w:type="character" w:customStyle="1" w:styleId="a7">
-    <w:name w:val="ท้ายกระดาษ อักขระ"/>
-    <w:basedOn w:val="a1"/>
-    <w:link w:val="a6"/>
+  <w:style w:type="character" w:customStyle="1" w:styleId="FooterChar">
+    <w:name w:val="Footer Char"/>
+    <w:basedOn w:val="DefaultParagraphFont"/>
+    <w:link w:val="Footer"/>
     <w:uiPriority w:val="99"/>
     <w:rsid w:val="00455A20"/>
   </w:style>
-  <w:style w:type="character" w:styleId="a8">
+  <w:style w:type="character" w:styleId="PlaceholderText">
     <w:name w:val="Placeholder Text"/>
-    <w:basedOn w:val="a1"/>
+    <w:basedOn w:val="DefaultParagraphFont"/>
     <w:uiPriority w:val="99"/>
     <w:semiHidden/>
     <w:rsid w:val="005F4643"/>
@@ -3052,10 +3091,10 @@
       <w:color w:val="808080"/>
     </w:rPr>
   </w:style>
-  <w:style w:type="character" w:customStyle="1" w:styleId="10">
-    <w:name w:val="หัวเรื่อง 1 อักขระ"/>
-    <w:basedOn w:val="a1"/>
-    <w:link w:val="1"/>
+  <w:style w:type="character" w:customStyle="1" w:styleId="Heading1Char">
+    <w:name w:val="Heading 1 Char"/>
+    <w:basedOn w:val="DefaultParagraphFont"/>
+    <w:link w:val="Heading1"/>
     <w:uiPriority w:val="9"/>
     <w:rsid w:val="001D0267"/>
     <w:rPr>
@@ -3066,10 +3105,10 @@
       <w:szCs w:val="32"/>
     </w:rPr>
   </w:style>
-  <w:style w:type="character" w:customStyle="1" w:styleId="20">
-    <w:name w:val="หัวเรื่อง 2 อักขระ"/>
-    <w:basedOn w:val="a1"/>
-    <w:link w:val="2"/>
+  <w:style w:type="character" w:customStyle="1" w:styleId="Heading2Char">
+    <w:name w:val="Heading 2 Char"/>
+    <w:basedOn w:val="DefaultParagraphFont"/>
+    <w:link w:val="Heading2"/>
     <w:uiPriority w:val="9"/>
     <w:rsid w:val="001D0267"/>
     <w:rPr>
@@ -3077,10 +3116,10 @@
       <w:sz w:val="28"/>
     </w:rPr>
   </w:style>
-  <w:style w:type="character" w:customStyle="1" w:styleId="30">
-    <w:name w:val="หัวเรื่อง 3 อักขระ"/>
-    <w:basedOn w:val="a1"/>
-    <w:link w:val="3"/>
+  <w:style w:type="character" w:customStyle="1" w:styleId="Heading3Char">
+    <w:name w:val="Heading 3 Char"/>
+    <w:basedOn w:val="DefaultParagraphFont"/>
+    <w:link w:val="Heading3"/>
     <w:uiPriority w:val="9"/>
     <w:semiHidden/>
     <w:rsid w:val="000F6B96"/>
@@ -3119,7 +3158,7 @@
           </w:pPr>
           <w:r>
             <w:rPr>
-              <w:rStyle w:val="a3"/>
+              <w:rStyle w:val="PlaceholderText"/>
             </w:rPr>
             <w:t>Choose an item.</w:t>
           </w:r>
@@ -3148,7 +3187,7 @@
           </w:pPr>
           <w:r>
             <w:rPr>
-              <w:rStyle w:val="a3"/>
+              <w:rStyle w:val="PlaceholderText"/>
             </w:rPr>
             <w:t>Choose an item.</w:t>
           </w:r>
@@ -3177,7 +3216,7 @@
           </w:pPr>
           <w:r>
             <w:rPr>
-              <w:rStyle w:val="a3"/>
+              <w:rStyle w:val="PlaceholderText"/>
             </w:rPr>
             <w:t>Click or tap to enter a date.</w:t>
           </w:r>
@@ -3219,6 +3258,7 @@
     <w:sig w:usb0="00000000" w:usb1="10000000" w:usb2="00000000" w:usb3="00000000" w:csb0="80000000" w:csb1="00000000"/>
   </w:font>
   <w:font w:name="Angsana New">
+    <w:altName w:val="Leelawadee UI"/>
     <w:panose1 w:val="02020603050405020304"/>
     <w:charset w:val="00"/>
     <w:family w:val="roman"/>
@@ -3233,6 +3273,7 @@
     <w:sig w:usb0="E4002EFF" w:usb1="C000247B" w:usb2="00000009" w:usb3="00000000" w:csb0="000001FF" w:csb1="00000000"/>
   </w:font>
   <w:font w:name="Cordia New">
+    <w:altName w:val="Leelawadee UI"/>
     <w:panose1 w:val="020B0304020202020204"/>
     <w:charset w:val="00"/>
     <w:family w:val="swiss"/>
@@ -3306,6 +3347,7 @@
     <w:rsid w:val="00C36B0F"/>
     <w:rsid w:val="00C541E4"/>
     <w:rsid w:val="00C9294B"/>
+    <w:rsid w:val="00CC56A2"/>
     <w:rsid w:val="00CC72E0"/>
     <w:rsid w:val="00CE6224"/>
     <w:rsid w:val="00D22D9E"/>
@@ -3738,17 +3780,17 @@
     <w:lsdException w:name="Unresolved Mention" w:semiHidden="1" w:unhideWhenUsed="1"/>
     <w:lsdException w:name="Smart Link" w:semiHidden="1" w:unhideWhenUsed="1"/>
   </w:latentStyles>
-  <w:style w:type="paragraph" w:default="1" w:styleId="a">
+  <w:style w:type="paragraph" w:default="1" w:styleId="Normal">
     <w:name w:val="Normal"/>
     <w:qFormat/>
   </w:style>
-  <w:style w:type="character" w:default="1" w:styleId="a0">
+  <w:style w:type="character" w:default="1" w:styleId="DefaultParagraphFont">
     <w:name w:val="Default Paragraph Font"/>
     <w:uiPriority w:val="1"/>
     <w:semiHidden/>
     <w:unhideWhenUsed/>
   </w:style>
-  <w:style w:type="table" w:default="1" w:styleId="a1">
+  <w:style w:type="table" w:default="1" w:styleId="TableNormal">
     <w:name w:val="Normal Table"/>
     <w:uiPriority w:val="99"/>
     <w:semiHidden/>
@@ -3763,15 +3805,15 @@
       </w:tblCellMar>
     </w:tblPr>
   </w:style>
-  <w:style w:type="numbering" w:default="1" w:styleId="a2">
+  <w:style w:type="numbering" w:default="1" w:styleId="NoList">
     <w:name w:val="No List"/>
     <w:uiPriority w:val="99"/>
     <w:semiHidden/>
     <w:unhideWhenUsed/>
   </w:style>
-  <w:style w:type="character" w:styleId="a3">
+  <w:style w:type="character" w:styleId="PlaceholderText">
     <w:name w:val="Placeholder Text"/>
-    <w:basedOn w:val="a0"/>
+    <w:basedOn w:val="DefaultParagraphFont"/>
     <w:uiPriority w:val="99"/>
     <w:semiHidden/>
     <w:rsid w:val="0042516D"/>
@@ -4105,21 +4147,6 @@
 </file>
 
 <file path=customXml/item1.xml><?xml version="1.0" encoding="utf-8"?>
-<p:properties xmlns:p="http://schemas.microsoft.com/office/2006/metadata/properties" xmlns:xsi="http://www.w3.org/2001/XMLSchema-instance" xmlns:pc="http://schemas.microsoft.com/office/infopath/2007/PartnerControls">
-  <documentManagement/>
-</p:properties>
-</file>
-
-<file path=customXml/item2.xml><?xml version="1.0" encoding="utf-8"?>
-<?mso-contentType ?>
-<FormTemplates xmlns="http://schemas.microsoft.com/sharepoint/v3/contenttype/forms">
-  <Display>DocumentLibraryForm</Display>
-  <Edit>DocumentLibraryForm</Edit>
-  <New>DocumentLibraryForm</New>
-</FormTemplates>
-</file>
-
-<file path=customXml/item3.xml><?xml version="1.0" encoding="utf-8"?>
 <ct:contentTypeSchema xmlns:ct="http://schemas.microsoft.com/office/2006/metadata/contentType" xmlns:ma="http://schemas.microsoft.com/office/2006/metadata/properties/metaAttributes" ct:_="" ma:_="" ma:contentTypeName="Document" ma:contentTypeID="0x010100834FB02BC889714DB51638CD039BDD91" ma:contentTypeVersion="10" ma:contentTypeDescription="Create a new document." ma:contentTypeScope="" ma:versionID="5dfb967f35fdb0d3e238b001ac63be57">
   <xsd:schema xmlns:xsd="http://www.w3.org/2001/XMLSchema" xmlns:xs="http://www.w3.org/2001/XMLSchema" xmlns:p="http://schemas.microsoft.com/office/2006/metadata/properties" xmlns:ns3="925b3116-1991-41fa-8529-2f009b63666d" xmlns:ns4="da19f4fb-9264-4c17-9359-66e327aa6fea" targetNamespace="http://schemas.microsoft.com/office/2006/metadata/properties" ma:root="true" ma:fieldsID="c5b74c7d9ae0e2870c5ab88c41f6f02e" ns3:_="" ns4:_="">
     <xsd:import namespace="925b3116-1991-41fa-8529-2f009b63666d"/>
@@ -4322,24 +4349,22 @@
 </ct:contentTypeSchema>
 </file>
 
-<file path=customXml/itemProps1.xml><?xml version="1.0" encoding="utf-8"?>
-<ds:datastoreItem xmlns:ds="http://schemas.openxmlformats.org/officeDocument/2006/customXml" ds:itemID="{CF6C7B6E-D565-4068-8C0D-6DB1020E83D5}">
-  <ds:schemaRefs>
-    <ds:schemaRef ds:uri="http://schemas.microsoft.com/office/2006/metadata/properties"/>
-    <ds:schemaRef ds:uri="http://schemas.microsoft.com/office/infopath/2007/PartnerControls"/>
-  </ds:schemaRefs>
-</ds:datastoreItem>
+<file path=customXml/item2.xml><?xml version="1.0" encoding="utf-8"?>
+<?mso-contentType ?>
+<FormTemplates xmlns="http://schemas.microsoft.com/sharepoint/v3/contenttype/forms">
+  <Display>DocumentLibraryForm</Display>
+  <Edit>DocumentLibraryForm</Edit>
+  <New>DocumentLibraryForm</New>
+</FormTemplates>
 </file>
 
-<file path=customXml/itemProps2.xml><?xml version="1.0" encoding="utf-8"?>
-<ds:datastoreItem xmlns:ds="http://schemas.openxmlformats.org/officeDocument/2006/customXml" ds:itemID="{EE20C0BC-7DE5-4F7A-8B77-34EDCADDBDDF}">
-  <ds:schemaRefs>
-    <ds:schemaRef ds:uri="http://schemas.microsoft.com/sharepoint/v3/contenttype/forms"/>
-  </ds:schemaRefs>
-</ds:datastoreItem>
+<file path=customXml/item3.xml><?xml version="1.0" encoding="utf-8"?>
+<p:properties xmlns:p="http://schemas.microsoft.com/office/2006/metadata/properties" xmlns:xsi="http://www.w3.org/2001/XMLSchema-instance" xmlns:pc="http://schemas.microsoft.com/office/infopath/2007/PartnerControls">
+  <documentManagement/>
+</p:properties>
 </file>
 
-<file path=customXml/itemProps3.xml><?xml version="1.0" encoding="utf-8"?>
+<file path=customXml/itemProps1.xml><?xml version="1.0" encoding="utf-8"?>
 <ds:datastoreItem xmlns:ds="http://schemas.openxmlformats.org/officeDocument/2006/customXml" ds:itemID="{198EF3DE-D4EC-4B54-B183-22A37A887808}">
   <ds:schemaRefs>
     <ds:schemaRef ds:uri="http://schemas.microsoft.com/office/2006/metadata/contentType"/>
@@ -4356,4 +4381,21 @@
     <ds:schemaRef ds:uri="http://schemas.microsoft.com/internal/obd"/>
   </ds:schemaRefs>
 </ds:datastoreItem>
+</file>
+
+<file path=customXml/itemProps2.xml><?xml version="1.0" encoding="utf-8"?>
+<ds:datastoreItem xmlns:ds="http://schemas.openxmlformats.org/officeDocument/2006/customXml" ds:itemID="{EE20C0BC-7DE5-4F7A-8B77-34EDCADDBDDF}">
+  <ds:schemaRefs>
+    <ds:schemaRef ds:uri="http://schemas.microsoft.com/sharepoint/v3/contenttype/forms"/>
+  </ds:schemaRefs>
+</ds:datastoreItem>
+</file>
+
+<file path=customXml/itemProps3.xml><?xml version="1.0" encoding="utf-8"?>
+<ds:datastoreItem xmlns:ds="http://schemas.openxmlformats.org/officeDocument/2006/customXml" ds:itemID="{CF6C7B6E-D565-4068-8C0D-6DB1020E83D5}">
+  <ds:schemaRefs>
+    <ds:schemaRef ds:uri="http://schemas.microsoft.com/office/2006/metadata/properties"/>
+    <ds:schemaRef ds:uri="http://schemas.microsoft.com/office/infopath/2007/PartnerControls"/>
+  </ds:schemaRefs>
+</ds:datastoreItem>
 </file>
</xml_diff>

<commit_message>
Update docs report 2/1
</commit_message>
<xml_diff>
--- a/Docs/Progression/semester 2 progession report/CE65-12 Progress Report 2565 ครั้งที่ 1.docx
+++ b/Docs/Progression/semester 2 progession report/CE65-12 Progress Report 2565 ครั้งที่ 1.docx
@@ -4,7 +4,7 @@
   <w:body>
     <w:p>
       <w:pPr>
-        <w:pStyle w:val="1"/>
+        <w:pStyle w:val="Heading1"/>
       </w:pPr>
       <w:r>
         <w:rPr>
@@ -206,7 +206,7 @@
     </w:p>
     <w:p>
       <w:pPr>
-        <w:pStyle w:val="a0"/>
+        <w:pStyle w:val="ListParagraph"/>
         <w:numPr>
           <w:ilvl w:val="0"/>
           <w:numId w:val="10"/>
@@ -215,7 +215,7 @@
       </w:pPr>
       <w:r>
         <w:rPr>
-          <w:rStyle w:val="20"/>
+          <w:rStyle w:val="Heading2Char"/>
           <w:rFonts w:hint="cs"/>
           <w:cs/>
         </w:rPr>
@@ -237,7 +237,7 @@
     </w:p>
     <w:p>
       <w:pPr>
-        <w:pStyle w:val="2"/>
+        <w:pStyle w:val="Heading2"/>
         <w:numPr>
           <w:ilvl w:val="0"/>
           <w:numId w:val="10"/>
@@ -395,7 +395,7 @@
     </w:p>
     <w:p>
       <w:pPr>
-        <w:pStyle w:val="2"/>
+        <w:pStyle w:val="Heading2"/>
         <w:numPr>
           <w:ilvl w:val="0"/>
           <w:numId w:val="10"/>
@@ -846,7 +846,7 @@
     </w:p>
     <w:p>
       <w:pPr>
-        <w:pStyle w:val="2"/>
+        <w:pStyle w:val="Heading2"/>
         <w:numPr>
           <w:ilvl w:val="0"/>
           <w:numId w:val="10"/>
@@ -956,6 +956,9 @@
         <w:jc w:val="center"/>
       </w:pPr>
       <w:r>
+        <w:rPr>
+          <w:noProof/>
+        </w:rPr>
         <w:drawing>
           <wp:inline distT="0" distB="0" distL="0" distR="0" wp14:anchorId="76CB740F" wp14:editId="7630532A">
             <wp:extent cx="3663844" cy="2013858"/>
@@ -998,7 +1001,6 @@
         <w:ind w:left="426" w:firstLine="283"/>
         <w:jc w:val="center"/>
         <w:rPr>
-          <w:rFonts w:hint="cs"/>
           <w:cs/>
         </w:rPr>
       </w:pPr>
@@ -1020,14 +1022,7 @@
           <w:rFonts w:hint="cs"/>
           <w:cs/>
         </w:rPr>
-        <w:t>กันระหว่างส่วนเสริม</w:t>
-      </w:r>
-      <w:r>
-        <w:rPr>
-          <w:rFonts w:hint="cs"/>
-          <w:cs/>
-        </w:rPr>
-        <w:t>ในขณะที่ทำการติดตั้ง</w:t>
+        <w:t>กันระหว่างส่วนเสริมในขณะที่ทำการติดตั้ง</w:t>
       </w:r>
     </w:p>
     <w:p>
@@ -1137,26 +1132,14 @@
       <w:pPr>
         <w:ind w:left="426" w:firstLine="283"/>
         <w:jc w:val="both"/>
+        <w:rPr>
+          <w:cs/>
+        </w:rPr>
       </w:pPr>
     </w:p>
     <w:p>
       <w:pPr>
-        <w:ind w:left="426" w:firstLine="283"/>
-        <w:jc w:val="both"/>
-      </w:pPr>
-    </w:p>
-    <w:p>
-      <w:pPr>
-        <w:ind w:left="426" w:firstLine="283"/>
-        <w:jc w:val="both"/>
-        <w:rPr>
-          <w:cs/>
-        </w:rPr>
-      </w:pPr>
-    </w:p>
-    <w:p>
-      <w:pPr>
-        <w:pStyle w:val="2"/>
+        <w:pStyle w:val="Heading2"/>
         <w:numPr>
           <w:ilvl w:val="0"/>
           <w:numId w:val="10"/>
@@ -1184,7 +1167,7 @@
     </w:p>
     <w:p>
       <w:pPr>
-        <w:pStyle w:val="a0"/>
+        <w:pStyle w:val="ListParagraph"/>
         <w:numPr>
           <w:ilvl w:val="0"/>
           <w:numId w:val="11"/>
@@ -1205,7 +1188,7 @@
     </w:p>
     <w:p>
       <w:pPr>
-        <w:pStyle w:val="a0"/>
+        <w:pStyle w:val="ListParagraph"/>
         <w:numPr>
           <w:ilvl w:val="0"/>
           <w:numId w:val="11"/>
@@ -1253,7 +1236,7 @@
     </w:p>
     <w:p>
       <w:pPr>
-        <w:pStyle w:val="a0"/>
+        <w:pStyle w:val="ListParagraph"/>
         <w:numPr>
           <w:ilvl w:val="0"/>
           <w:numId w:val="11"/>
@@ -1346,7 +1329,7 @@
     <w:sdtContent>
       <w:p>
         <w:pPr>
-          <w:pStyle w:val="a6"/>
+          <w:pStyle w:val="Footer"/>
           <w:rPr>
             <w:sz w:val="24"/>
             <w:szCs w:val="24"/>
@@ -1539,7 +1522,7 @@
 <w:hdr xmlns:wpc="http://schemas.microsoft.com/office/word/2010/wordprocessingCanvas" xmlns:cx="http://schemas.microsoft.com/office/drawing/2014/chartex" xmlns:cx1="http://schemas.microsoft.com/office/drawing/2015/9/8/chartex" xmlns:cx2="http://schemas.microsoft.com/office/drawing/2015/10/21/chartex" xmlns:cx3="http://schemas.microsoft.com/office/drawing/2016/5/9/chartex" xmlns:cx4="http://schemas.microsoft.com/office/drawing/2016/5/10/chartex" xmlns:cx5="http://schemas.microsoft.com/office/drawing/2016/5/11/chartex" xmlns:cx6="http://schemas.microsoft.com/office/drawing/2016/5/12/chartex" xmlns:cx7="http://schemas.microsoft.com/office/drawing/2016/5/13/chartex" xmlns:cx8="http://schemas.microsoft.com/office/drawing/2016/5/14/chartex" xmlns:mc="http://schemas.openxmlformats.org/markup-compatibility/2006" xmlns:aink="http://schemas.microsoft.com/office/drawing/2016/ink" xmlns:am3d="http://schemas.microsoft.com/office/drawing/2017/model3d" xmlns:o="urn:schemas-microsoft-com:office:office" xmlns:oel="http://schemas.microsoft.com/office/2019/extlst" xmlns:r="http://schemas.openxmlformats.org/officeDocument/2006/relationships" xmlns:m="http://schemas.openxmlformats.org/officeDocument/2006/math" xmlns:v="urn:schemas-microsoft-com:vml" xmlns:wp14="http://schemas.microsoft.com/office/word/2010/wordprocessingDrawing" xmlns:wp="http://schemas.openxmlformats.org/drawingml/2006/wordprocessingDrawing" xmlns:w10="urn:schemas-microsoft-com:office:word" xmlns:w="http://schemas.openxmlformats.org/wordprocessingml/2006/main" xmlns:w14="http://schemas.microsoft.com/office/word/2010/wordml" xmlns:w15="http://schemas.microsoft.com/office/word/2012/wordml" xmlns:w16cex="http://schemas.microsoft.com/office/word/2018/wordml/cex" xmlns:w16cid="http://schemas.microsoft.com/office/word/2016/wordml/cid" xmlns:w16="http://schemas.microsoft.com/office/word/2018/wordml" xmlns:w16sdtdh="http://schemas.microsoft.com/office/word/2020/wordml/sdtdatahash" xmlns:w16se="http://schemas.microsoft.com/office/word/2015/wordml/symex" xmlns:wpg="http://schemas.microsoft.com/office/word/2010/wordprocessingGroup" xmlns:wpi="http://schemas.microsoft.com/office/word/2010/wordprocessingInk" xmlns:wne="http://schemas.microsoft.com/office/word/2006/wordml" xmlns:wps="http://schemas.microsoft.com/office/word/2010/wordprocessingShape" mc:Ignorable="w14 w15 w16se w16cid w16 w16cex w16sdtdh wp14">
   <w:p>
     <w:pPr>
-      <w:pStyle w:val="a6"/>
+      <w:pStyle w:val="Footer"/>
     </w:pPr>
     <w:r>
       <w:rPr>
@@ -2237,7 +2220,7 @@
     <w:lvl w:ilvl="0">
       <w:start w:val="1"/>
       <w:numFmt w:val="decimal"/>
-      <w:pStyle w:val="2"/>
+      <w:pStyle w:val="Heading2"/>
       <w:lvlText w:val="%1."/>
       <w:lvlJc w:val="left"/>
       <w:pPr>
@@ -3039,7 +3022,7 @@
     <w:lsdException w:name="Unresolved Mention" w:semiHidden="1" w:unhideWhenUsed="1"/>
     <w:lsdException w:name="Smart Link" w:semiHidden="1" w:unhideWhenUsed="1"/>
   </w:latentStyles>
-  <w:style w:type="paragraph" w:default="1" w:styleId="a">
+  <w:style w:type="paragraph" w:default="1" w:styleId="Normal">
     <w:name w:val="Normal"/>
     <w:qFormat/>
     <w:rsid w:val="002D70D5"/>
@@ -3048,11 +3031,11 @@
       <w:sz w:val="28"/>
     </w:rPr>
   </w:style>
-  <w:style w:type="paragraph" w:styleId="1">
+  <w:style w:type="paragraph" w:styleId="Heading1">
     <w:name w:val="heading 1"/>
-    <w:basedOn w:val="a"/>
-    <w:next w:val="a"/>
-    <w:link w:val="10"/>
+    <w:basedOn w:val="Normal"/>
+    <w:next w:val="Normal"/>
+    <w:link w:val="Heading1Char"/>
     <w:uiPriority w:val="9"/>
     <w:qFormat/>
     <w:rsid w:val="001D0267"/>
@@ -3067,11 +3050,11 @@
       <w:szCs w:val="32"/>
     </w:rPr>
   </w:style>
-  <w:style w:type="paragraph" w:styleId="2">
+  <w:style w:type="paragraph" w:styleId="Heading2">
     <w:name w:val="heading 2"/>
-    <w:basedOn w:val="a0"/>
-    <w:next w:val="a"/>
-    <w:link w:val="20"/>
+    <w:basedOn w:val="ListParagraph"/>
+    <w:next w:val="Normal"/>
+    <w:link w:val="Heading2Char"/>
     <w:uiPriority w:val="9"/>
     <w:unhideWhenUsed/>
     <w:qFormat/>
@@ -3083,11 +3066,11 @@
       <w:outlineLvl w:val="1"/>
     </w:pPr>
   </w:style>
-  <w:style w:type="paragraph" w:styleId="3">
+  <w:style w:type="paragraph" w:styleId="Heading3">
     <w:name w:val="heading 3"/>
-    <w:basedOn w:val="a"/>
-    <w:next w:val="a"/>
-    <w:link w:val="30"/>
+    <w:basedOn w:val="Normal"/>
+    <w:next w:val="Normal"/>
+    <w:link w:val="Heading3Char"/>
     <w:uiPriority w:val="9"/>
     <w:semiHidden/>
     <w:unhideWhenUsed/>
@@ -3106,13 +3089,13 @@
       <w:szCs w:val="30"/>
     </w:rPr>
   </w:style>
-  <w:style w:type="character" w:default="1" w:styleId="a1">
+  <w:style w:type="character" w:default="1" w:styleId="DefaultParagraphFont">
     <w:name w:val="Default Paragraph Font"/>
     <w:uiPriority w:val="1"/>
     <w:semiHidden/>
     <w:unhideWhenUsed/>
   </w:style>
-  <w:style w:type="table" w:default="1" w:styleId="a2">
+  <w:style w:type="table" w:default="1" w:styleId="TableNormal">
     <w:name w:val="Normal Table"/>
     <w:uiPriority w:val="99"/>
     <w:semiHidden/>
@@ -3127,15 +3110,15 @@
       </w:tblCellMar>
     </w:tblPr>
   </w:style>
-  <w:style w:type="numbering" w:default="1" w:styleId="a3">
+  <w:style w:type="numbering" w:default="1" w:styleId="NoList">
     <w:name w:val="No List"/>
     <w:uiPriority w:val="99"/>
     <w:semiHidden/>
     <w:unhideWhenUsed/>
   </w:style>
-  <w:style w:type="paragraph" w:styleId="a0">
+  <w:style w:type="paragraph" w:styleId="ListParagraph">
     <w:name w:val="List Paragraph"/>
-    <w:basedOn w:val="a"/>
+    <w:basedOn w:val="Normal"/>
     <w:uiPriority w:val="34"/>
     <w:qFormat/>
     <w:rsid w:val="000309C1"/>
@@ -3144,10 +3127,10 @@
       <w:contextualSpacing/>
     </w:pPr>
   </w:style>
-  <w:style w:type="paragraph" w:styleId="a4">
+  <w:style w:type="paragraph" w:styleId="Header">
     <w:name w:val="header"/>
-    <w:basedOn w:val="a"/>
-    <w:link w:val="a5"/>
+    <w:basedOn w:val="Normal"/>
+    <w:link w:val="HeaderChar"/>
     <w:uiPriority w:val="99"/>
     <w:unhideWhenUsed/>
     <w:rsid w:val="00455A20"/>
@@ -3159,17 +3142,17 @@
       <w:spacing w:after="0" w:line="240" w:lineRule="auto"/>
     </w:pPr>
   </w:style>
-  <w:style w:type="character" w:customStyle="1" w:styleId="a5">
-    <w:name w:val="หัวกระดาษ อักขระ"/>
-    <w:basedOn w:val="a1"/>
-    <w:link w:val="a4"/>
+  <w:style w:type="character" w:customStyle="1" w:styleId="HeaderChar">
+    <w:name w:val="Header Char"/>
+    <w:basedOn w:val="DefaultParagraphFont"/>
+    <w:link w:val="Header"/>
     <w:uiPriority w:val="99"/>
     <w:rsid w:val="00455A20"/>
   </w:style>
-  <w:style w:type="paragraph" w:styleId="a6">
+  <w:style w:type="paragraph" w:styleId="Footer">
     <w:name w:val="footer"/>
-    <w:basedOn w:val="a"/>
-    <w:link w:val="a7"/>
+    <w:basedOn w:val="Normal"/>
+    <w:link w:val="FooterChar"/>
     <w:uiPriority w:val="99"/>
     <w:unhideWhenUsed/>
     <w:rsid w:val="00455A20"/>
@@ -3181,16 +3164,16 @@
       <w:spacing w:after="0" w:line="240" w:lineRule="auto"/>
     </w:pPr>
   </w:style>
-  <w:style w:type="character" w:customStyle="1" w:styleId="a7">
-    <w:name w:val="ท้ายกระดาษ อักขระ"/>
-    <w:basedOn w:val="a1"/>
-    <w:link w:val="a6"/>
+  <w:style w:type="character" w:customStyle="1" w:styleId="FooterChar">
+    <w:name w:val="Footer Char"/>
+    <w:basedOn w:val="DefaultParagraphFont"/>
+    <w:link w:val="Footer"/>
     <w:uiPriority w:val="99"/>
     <w:rsid w:val="00455A20"/>
   </w:style>
-  <w:style w:type="character" w:styleId="a8">
+  <w:style w:type="character" w:styleId="PlaceholderText">
     <w:name w:val="Placeholder Text"/>
-    <w:basedOn w:val="a1"/>
+    <w:basedOn w:val="DefaultParagraphFont"/>
     <w:uiPriority w:val="99"/>
     <w:semiHidden/>
     <w:rsid w:val="005F4643"/>
@@ -3198,10 +3181,10 @@
       <w:color w:val="808080"/>
     </w:rPr>
   </w:style>
-  <w:style w:type="character" w:customStyle="1" w:styleId="10">
-    <w:name w:val="หัวเรื่อง 1 อักขระ"/>
-    <w:basedOn w:val="a1"/>
-    <w:link w:val="1"/>
+  <w:style w:type="character" w:customStyle="1" w:styleId="Heading1Char">
+    <w:name w:val="Heading 1 Char"/>
+    <w:basedOn w:val="DefaultParagraphFont"/>
+    <w:link w:val="Heading1"/>
     <w:uiPriority w:val="9"/>
     <w:rsid w:val="001D0267"/>
     <w:rPr>
@@ -3212,10 +3195,10 @@
       <w:szCs w:val="32"/>
     </w:rPr>
   </w:style>
-  <w:style w:type="character" w:customStyle="1" w:styleId="20">
-    <w:name w:val="หัวเรื่อง 2 อักขระ"/>
-    <w:basedOn w:val="a1"/>
-    <w:link w:val="2"/>
+  <w:style w:type="character" w:customStyle="1" w:styleId="Heading2Char">
+    <w:name w:val="Heading 2 Char"/>
+    <w:basedOn w:val="DefaultParagraphFont"/>
+    <w:link w:val="Heading2"/>
     <w:uiPriority w:val="9"/>
     <w:rsid w:val="001D0267"/>
     <w:rPr>
@@ -3223,10 +3206,10 @@
       <w:sz w:val="28"/>
     </w:rPr>
   </w:style>
-  <w:style w:type="character" w:customStyle="1" w:styleId="30">
-    <w:name w:val="หัวเรื่อง 3 อักขระ"/>
-    <w:basedOn w:val="a1"/>
-    <w:link w:val="3"/>
+  <w:style w:type="character" w:customStyle="1" w:styleId="Heading3Char">
+    <w:name w:val="Heading 3 Char"/>
+    <w:basedOn w:val="DefaultParagraphFont"/>
+    <w:link w:val="Heading3"/>
     <w:uiPriority w:val="9"/>
     <w:semiHidden/>
     <w:rsid w:val="000F6B96"/>
@@ -3265,7 +3248,7 @@
           </w:pPr>
           <w:r>
             <w:rPr>
-              <w:rStyle w:val="a3"/>
+              <w:rStyle w:val="PlaceholderText"/>
             </w:rPr>
             <w:t>Choose an item.</w:t>
           </w:r>
@@ -3294,7 +3277,7 @@
           </w:pPr>
           <w:r>
             <w:rPr>
-              <w:rStyle w:val="a3"/>
+              <w:rStyle w:val="PlaceholderText"/>
             </w:rPr>
             <w:t>Choose an item.</w:t>
           </w:r>
@@ -3323,7 +3306,7 @@
           </w:pPr>
           <w:r>
             <w:rPr>
-              <w:rStyle w:val="a3"/>
+              <w:rStyle w:val="PlaceholderText"/>
             </w:rPr>
             <w:t>Click or tap to enter a date.</w:t>
           </w:r>
@@ -3365,6 +3348,7 @@
     <w:sig w:usb0="00000000" w:usb1="10000000" w:usb2="00000000" w:usb3="00000000" w:csb0="80000000" w:csb1="00000000"/>
   </w:font>
   <w:font w:name="Angsana New">
+    <w:altName w:val="Leelawadee UI"/>
     <w:panose1 w:val="02020603050405020304"/>
     <w:charset w:val="00"/>
     <w:family w:val="roman"/>
@@ -3379,6 +3363,7 @@
     <w:sig w:usb0="E4002EFF" w:usb1="C000247B" w:usb2="00000009" w:usb3="00000000" w:csb0="000001FF" w:csb1="00000000"/>
   </w:font>
   <w:font w:name="Cordia New">
+    <w:altName w:val="Leelawadee UI"/>
     <w:panose1 w:val="020B0304020202020204"/>
     <w:charset w:val="00"/>
     <w:family w:val="swiss"/>
@@ -3420,6 +3405,7 @@
   <w:rsids>
     <w:rsidRoot w:val="0006196B"/>
     <w:rsid w:val="0006196B"/>
+    <w:rsid w:val="001408BE"/>
     <w:rsid w:val="00175694"/>
     <w:rsid w:val="001D6FE6"/>
     <w:rsid w:val="002466D2"/>
@@ -3886,17 +3872,17 @@
     <w:lsdException w:name="Unresolved Mention" w:semiHidden="1" w:unhideWhenUsed="1"/>
     <w:lsdException w:name="Smart Link" w:semiHidden="1" w:unhideWhenUsed="1"/>
   </w:latentStyles>
-  <w:style w:type="paragraph" w:default="1" w:styleId="a">
+  <w:style w:type="paragraph" w:default="1" w:styleId="Normal">
     <w:name w:val="Normal"/>
     <w:qFormat/>
   </w:style>
-  <w:style w:type="character" w:default="1" w:styleId="a0">
+  <w:style w:type="character" w:default="1" w:styleId="DefaultParagraphFont">
     <w:name w:val="Default Paragraph Font"/>
     <w:uiPriority w:val="1"/>
     <w:semiHidden/>
     <w:unhideWhenUsed/>
   </w:style>
-  <w:style w:type="table" w:default="1" w:styleId="a1">
+  <w:style w:type="table" w:default="1" w:styleId="TableNormal">
     <w:name w:val="Normal Table"/>
     <w:uiPriority w:val="99"/>
     <w:semiHidden/>
@@ -3911,15 +3897,15 @@
       </w:tblCellMar>
     </w:tblPr>
   </w:style>
-  <w:style w:type="numbering" w:default="1" w:styleId="a2">
+  <w:style w:type="numbering" w:default="1" w:styleId="NoList">
     <w:name w:val="No List"/>
     <w:uiPriority w:val="99"/>
     <w:semiHidden/>
     <w:unhideWhenUsed/>
   </w:style>
-  <w:style w:type="character" w:styleId="a3">
+  <w:style w:type="character" w:styleId="PlaceholderText">
     <w:name w:val="Placeholder Text"/>
-    <w:basedOn w:val="a0"/>
+    <w:basedOn w:val="DefaultParagraphFont"/>
     <w:uiPriority w:val="99"/>
     <w:semiHidden/>
     <w:rsid w:val="0042516D"/>
@@ -4253,15 +4239,6 @@
 </file>
 
 <file path=customXml/item1.xml><?xml version="1.0" encoding="utf-8"?>
-<?mso-contentType ?>
-<FormTemplates xmlns="http://schemas.microsoft.com/sharepoint/v3/contenttype/forms">
-  <Display>DocumentLibraryForm</Display>
-  <Edit>DocumentLibraryForm</Edit>
-  <New>DocumentLibraryForm</New>
-</FormTemplates>
-</file>
-
-<file path=customXml/item2.xml><?xml version="1.0" encoding="utf-8"?>
 <ct:contentTypeSchema xmlns:ct="http://schemas.microsoft.com/office/2006/metadata/contentType" xmlns:ma="http://schemas.microsoft.com/office/2006/metadata/properties/metaAttributes" ct:_="" ma:_="" ma:contentTypeName="Document" ma:contentTypeID="0x010100834FB02BC889714DB51638CD039BDD91" ma:contentTypeVersion="10" ma:contentTypeDescription="Create a new document." ma:contentTypeScope="" ma:versionID="5dfb967f35fdb0d3e238b001ac63be57">
   <xsd:schema xmlns:xsd="http://www.w3.org/2001/XMLSchema" xmlns:xs="http://www.w3.org/2001/XMLSchema" xmlns:p="http://schemas.microsoft.com/office/2006/metadata/properties" xmlns:ns3="925b3116-1991-41fa-8529-2f009b63666d" xmlns:ns4="da19f4fb-9264-4c17-9359-66e327aa6fea" targetNamespace="http://schemas.microsoft.com/office/2006/metadata/properties" ma:root="true" ma:fieldsID="c5b74c7d9ae0e2870c5ab88c41f6f02e" ns3:_="" ns4:_="">
     <xsd:import namespace="925b3116-1991-41fa-8529-2f009b63666d"/>
@@ -4464,6 +4441,15 @@
 </ct:contentTypeSchema>
 </file>
 
+<file path=customXml/item2.xml><?xml version="1.0" encoding="utf-8"?>
+<?mso-contentType ?>
+<FormTemplates xmlns="http://schemas.microsoft.com/sharepoint/v3/contenttype/forms">
+  <Display>DocumentLibraryForm</Display>
+  <Edit>DocumentLibraryForm</Edit>
+  <New>DocumentLibraryForm</New>
+</FormTemplates>
+</file>
+
 <file path=customXml/item3.xml><?xml version="1.0" encoding="utf-8"?>
 <p:properties xmlns:p="http://schemas.microsoft.com/office/2006/metadata/properties" xmlns:xsi="http://www.w3.org/2001/XMLSchema-instance" xmlns:pc="http://schemas.microsoft.com/office/infopath/2007/PartnerControls">
   <documentManagement/>
@@ -4471,14 +4457,6 @@
 </file>
 
 <file path=customXml/itemProps1.xml><?xml version="1.0" encoding="utf-8"?>
-<ds:datastoreItem xmlns:ds="http://schemas.openxmlformats.org/officeDocument/2006/customXml" ds:itemID="{EE20C0BC-7DE5-4F7A-8B77-34EDCADDBDDF}">
-  <ds:schemaRefs>
-    <ds:schemaRef ds:uri="http://schemas.microsoft.com/sharepoint/v3/contenttype/forms"/>
-  </ds:schemaRefs>
-</ds:datastoreItem>
-</file>
-
-<file path=customXml/itemProps2.xml><?xml version="1.0" encoding="utf-8"?>
 <ds:datastoreItem xmlns:ds="http://schemas.openxmlformats.org/officeDocument/2006/customXml" ds:itemID="{198EF3DE-D4EC-4B54-B183-22A37A887808}">
   <ds:schemaRefs>
     <ds:schemaRef ds:uri="http://schemas.microsoft.com/office/2006/metadata/contentType"/>
@@ -4497,6 +4475,14 @@
 </ds:datastoreItem>
 </file>
 
+<file path=customXml/itemProps2.xml><?xml version="1.0" encoding="utf-8"?>
+<ds:datastoreItem xmlns:ds="http://schemas.openxmlformats.org/officeDocument/2006/customXml" ds:itemID="{EE20C0BC-7DE5-4F7A-8B77-34EDCADDBDDF}">
+  <ds:schemaRefs>
+    <ds:schemaRef ds:uri="http://schemas.microsoft.com/sharepoint/v3/contenttype/forms"/>
+  </ds:schemaRefs>
+</ds:datastoreItem>
+</file>
+
 <file path=customXml/itemProps3.xml><?xml version="1.0" encoding="utf-8"?>
 <ds:datastoreItem xmlns:ds="http://schemas.openxmlformats.org/officeDocument/2006/customXml" ds:itemID="{CF6C7B6E-D565-4068-8C0D-6DB1020E83D5}">
   <ds:schemaRefs>

</xml_diff>